<commit_message>
Final working version for HCC.
</commit_message>
<xml_diff>
--- a/Other Supporting Documents/Overview.docx
+++ b/Other Supporting Documents/Overview.docx
@@ -13,9 +13,16 @@
         <w:t xml:space="preserve"> Overview</w:t>
       </w:r>
     </w:p>
+    <w:p/>
     <w:p>
       <w:r>
-        <w:t>A Nice description of the college. This can be multiple paragraphs long and include pictures</w:t>
+        <w:t xml:space="preserve">A </w:t>
+      </w:r>
+      <w:r>
+        <w:t>n</w:t>
+      </w:r>
+      <w:r>
+        <w:t>ice description of the college. This can be multiple paragraphs long and include pictures</w:t>
       </w:r>
       <w:r>
         <w:t>.</w:t>
@@ -1998,26 +2005,6 @@
 </file>
 
 <file path=customXml/item1.xml><?xml version="1.0" encoding="utf-8"?>
-<p:properties xmlns:p="http://schemas.microsoft.com/office/2006/metadata/properties" xmlns:xsi="http://www.w3.org/2001/XMLSchema-instance" xmlns:pc="http://schemas.microsoft.com/office/infopath/2007/PartnerControls">
-  <documentManagement>
-    <lcf76f155ced4ddcb4097134ff3c332f xmlns="16f6d35e-f8f7-4be7-8a36-77a5301d0496">
-      <Terms xmlns="http://schemas.microsoft.com/office/infopath/2007/PartnerControls"/>
-    </lcf76f155ced4ddcb4097134ff3c332f>
-    <TaxCatchAll xmlns="995fa42e-70f2-45ca-a92e-66b9e5c12198" xsi:nil="true"/>
-  </documentManagement>
-</p:properties>
-</file>
-
-<file path=customXml/item2.xml><?xml version="1.0" encoding="utf-8"?>
-<?mso-contentType ?>
-<FormTemplates xmlns="http://schemas.microsoft.com/sharepoint/v3/contenttype/forms">
-  <Display>DocumentLibraryForm</Display>
-  <Edit>DocumentLibraryForm</Edit>
-  <New>DocumentLibraryForm</New>
-</FormTemplates>
-</file>
-
-<file path=customXml/item3.xml><?xml version="1.0" encoding="utf-8"?>
 <ct:contentTypeSchema xmlns:ct="http://schemas.microsoft.com/office/2006/metadata/contentType" xmlns:ma="http://schemas.microsoft.com/office/2006/metadata/properties/metaAttributes" ct:_="" ma:_="" ma:contentTypeName="Document" ma:contentTypeID="0x0101004B288D62A9D4EB43B1B4847ADFD34D72" ma:contentTypeVersion="20" ma:contentTypeDescription="Create a new document." ma:contentTypeScope="" ma:versionID="27142cc355e5fcb180e0f02e38b2a3a2">
   <xsd:schema xmlns:xsd="http://www.w3.org/2001/XMLSchema" xmlns:xs="http://www.w3.org/2001/XMLSchema" xmlns:p="http://schemas.microsoft.com/office/2006/metadata/properties" xmlns:ns2="16f6d35e-f8f7-4be7-8a36-77a5301d0496" xmlns:ns3="995fa42e-70f2-45ca-a92e-66b9e5c12198" targetNamespace="http://schemas.microsoft.com/office/2006/metadata/properties" ma:root="true" ma:fieldsID="2ae795956ff536c1372b3cab13d3cbe0" ns2:_="" ns3:_="">
     <xsd:import namespace="16f6d35e-f8f7-4be7-8a36-77a5301d0496"/>
@@ -2272,19 +2259,41 @@
 </ct:contentTypeSchema>
 </file>
 
+<file path=customXml/item2.xml><?xml version="1.0" encoding="utf-8"?>
+<?mso-contentType ?>
+<FormTemplates xmlns="http://schemas.microsoft.com/sharepoint/v3/contenttype/forms">
+  <Display>DocumentLibraryForm</Display>
+  <Edit>DocumentLibraryForm</Edit>
+  <New>DocumentLibraryForm</New>
+</FormTemplates>
+</file>
+
+<file path=customXml/item3.xml><?xml version="1.0" encoding="utf-8"?>
+<p:properties xmlns:p="http://schemas.microsoft.com/office/2006/metadata/properties" xmlns:xsi="http://www.w3.org/2001/XMLSchema-instance" xmlns:pc="http://schemas.microsoft.com/office/infopath/2007/PartnerControls">
+  <documentManagement>
+    <lcf76f155ced4ddcb4097134ff3c332f xmlns="16f6d35e-f8f7-4be7-8a36-77a5301d0496">
+      <Terms xmlns="http://schemas.microsoft.com/office/infopath/2007/PartnerControls"/>
+    </lcf76f155ced4ddcb4097134ff3c332f>
+    <TaxCatchAll xmlns="995fa42e-70f2-45ca-a92e-66b9e5c12198" xsi:nil="true"/>
+  </documentManagement>
+</p:properties>
+</file>
+
 <file path=customXml/itemProps1.xml><?xml version="1.0" encoding="utf-8"?>
-<ds:datastoreItem xmlns:ds="http://schemas.openxmlformats.org/officeDocument/2006/customXml" ds:itemID="{C3A307B1-6B67-4B6C-BC48-DE01B3086C99}">
+<ds:datastoreItem xmlns:ds="http://schemas.openxmlformats.org/officeDocument/2006/customXml" ds:itemID="{2851DEB9-542E-413C-8B5F-438DFB6B1265}">
   <ds:schemaRefs>
+    <ds:schemaRef ds:uri="http://schemas.microsoft.com/office/2006/metadata/contentType"/>
+    <ds:schemaRef ds:uri="http://schemas.microsoft.com/office/2006/metadata/properties/metaAttributes"/>
+    <ds:schemaRef ds:uri="http://www.w3.org/2001/XMLSchema"/>
     <ds:schemaRef ds:uri="http://schemas.microsoft.com/office/2006/metadata/properties"/>
+    <ds:schemaRef ds:uri="16f6d35e-f8f7-4be7-8a36-77a5301d0496"/>
+    <ds:schemaRef ds:uri="995fa42e-70f2-45ca-a92e-66b9e5c12198"/>
+    <ds:schemaRef ds:uri="http://schemas.microsoft.com/office/2006/documentManagement/types"/>
+    <ds:schemaRef ds:uri="http://schemas.microsoft.com/office/infopath/2007/PartnerControls"/>
     <ds:schemaRef ds:uri="http://schemas.openxmlformats.org/package/2006/metadata/core-properties"/>
     <ds:schemaRef ds:uri="http://purl.org/dc/elements/1.1/"/>
-    <ds:schemaRef ds:uri="http://schemas.microsoft.com/office/2006/documentManagement/types"/>
     <ds:schemaRef ds:uri="http://purl.org/dc/terms/"/>
-    <ds:schemaRef ds:uri="e015f921-e685-4060-bcfd-05a041040bd3"/>
-    <ds:schemaRef ds:uri="http://purl.org/dc/dcmitype/"/>
-    <ds:schemaRef ds:uri="http://schemas.microsoft.com/office/infopath/2007/PartnerControls"/>
-    <ds:schemaRef ds:uri="http://www.w3.org/XML/1998/namespace"/>
-    <ds:schemaRef ds:uri="3d27d8c0-0aee-4d42-b768-bd553e64cb91"/>
+    <ds:schemaRef ds:uri="http://schemas.microsoft.com/internal/obd"/>
   </ds:schemaRefs>
 </ds:datastoreItem>
 </file>
@@ -2298,5 +2307,20 @@
 </file>
 
 <file path=customXml/itemProps3.xml><?xml version="1.0" encoding="utf-8"?>
-<ds:datastoreItem xmlns:ds="http://schemas.openxmlformats.org/officeDocument/2006/customXml" ds:itemID="{2851DEB9-542E-413C-8B5F-438DFB6B1265}"/>
+<ds:datastoreItem xmlns:ds="http://schemas.openxmlformats.org/officeDocument/2006/customXml" ds:itemID="{C3A307B1-6B67-4B6C-BC48-DE01B3086C99}">
+  <ds:schemaRefs>
+    <ds:schemaRef ds:uri="http://schemas.microsoft.com/office/2006/metadata/properties"/>
+    <ds:schemaRef ds:uri="http://schemas.openxmlformats.org/package/2006/metadata/core-properties"/>
+    <ds:schemaRef ds:uri="http://purl.org/dc/elements/1.1/"/>
+    <ds:schemaRef ds:uri="http://schemas.microsoft.com/office/2006/documentManagement/types"/>
+    <ds:schemaRef ds:uri="http://purl.org/dc/terms/"/>
+    <ds:schemaRef ds:uri="e015f921-e685-4060-bcfd-05a041040bd3"/>
+    <ds:schemaRef ds:uri="http://purl.org/dc/dcmitype/"/>
+    <ds:schemaRef ds:uri="http://schemas.microsoft.com/office/infopath/2007/PartnerControls"/>
+    <ds:schemaRef ds:uri="http://www.w3.org/XML/1998/namespace"/>
+    <ds:schemaRef ds:uri="3d27d8c0-0aee-4d42-b768-bd553e64cb91"/>
+    <ds:schemaRef ds:uri="16f6d35e-f8f7-4be7-8a36-77a5301d0496"/>
+    <ds:schemaRef ds:uri="995fa42e-70f2-45ca-a92e-66b9e5c12198"/>
+  </ds:schemaRefs>
+</ds:datastoreItem>
 </file>
</xml_diff>